<commit_message>
Cahier des charges fini
</commit_message>
<xml_diff>
--- a/Documentations/NaefDocTechniqueTPI.docx
+++ b/Documentations/NaefDocTechniqueTPI.docx
@@ -369,13 +369,7 @@
         <w:t>Enfin,</w:t>
       </w:r>
       <w:r>
-        <w:t xml:space="preserve"> </w:t>
-      </w:r>
-      <w:r>
-        <w:t>passé un certain âge</w:t>
-      </w:r>
-      <w:r>
-        <w:t xml:space="preserve">, </w:t>
+        <w:t xml:space="preserve"> passé un certain âge, </w:t>
       </w:r>
       <w:r>
         <w:t xml:space="preserve"> la copie de texte sur papier n’a rien de pédagogique. </w:t>
@@ -679,27 +673,14 @@
       <w:r>
         <w:t xml:space="preserve">Figure </w:t>
       </w:r>
-      <w:r>
-        <w:fldChar w:fldCharType="begin"/>
-      </w:r>
-      <w:r>
-        <w:instrText xml:space="preserve"> SEQ Figure \* ARABIC </w:instrText>
-      </w:r>
-      <w:r>
-        <w:fldChar w:fldCharType="separate"/>
-      </w:r>
-      <w:r>
-        <w:rPr>
-          <w:noProof/>
-        </w:rPr>
-        <w:t>1</w:t>
-      </w:r>
-      <w:r>
-        <w:rPr>
-          <w:noProof/>
-        </w:rPr>
-        <w:fldChar w:fldCharType="end"/>
-      </w:r>
+      <w:fldSimple w:instr=" SEQ Figure \* ARABIC ">
+        <w:r>
+          <w:rPr>
+            <w:noProof/>
+          </w:rPr>
+          <w:t>1</w:t>
+        </w:r>
+      </w:fldSimple>
       <w:r>
         <w:t xml:space="preserve"> - Page de création d'un travail disciplinaire</w:t>
       </w:r>
@@ -791,6 +772,8 @@
       <w:r>
         <w:t>rogression y seront aussi stockés.</w:t>
       </w:r>
+      <w:bookmarkStart w:id="0" w:name="_GoBack"/>
+      <w:bookmarkEnd w:id="0"/>
     </w:p>
     <w:p>
       <w:r>
@@ -897,13 +880,6 @@
         <w:t xml:space="preserve"> environ 150 minutes</w:t>
       </w:r>
     </w:p>
-    <w:p>
-      <w:pPr>
-        <w:spacing w:line="360" w:lineRule="auto"/>
-        <w:ind w:left="360"/>
-      </w:pPr>
-    </w:p>
-    <w:p/>
     <w:p>
       <w:pPr>
         <w:pStyle w:val="Titre3"/>
@@ -980,27 +956,14 @@
       <w:r>
         <w:t xml:space="preserve">Figure </w:t>
       </w:r>
-      <w:r>
-        <w:fldChar w:fldCharType="begin"/>
-      </w:r>
-      <w:r>
-        <w:instrText xml:space="preserve"> SEQ Figure \* ARABIC </w:instrText>
-      </w:r>
-      <w:r>
-        <w:fldChar w:fldCharType="separate"/>
-      </w:r>
-      <w:r>
-        <w:rPr>
-          <w:noProof/>
-        </w:rPr>
-        <w:t>2</w:t>
-      </w:r>
-      <w:r>
-        <w:rPr>
-          <w:noProof/>
-        </w:rPr>
-        <w:fldChar w:fldCharType="end"/>
-      </w:r>
+      <w:fldSimple w:instr=" SEQ Figure \* ARABIC ">
+        <w:r>
+          <w:rPr>
+            <w:noProof/>
+          </w:rPr>
+          <w:t>2</w:t>
+        </w:r>
+      </w:fldSimple>
       <w:r>
         <w:t xml:space="preserve"> - </w:t>
       </w:r>
@@ -1156,27 +1119,14 @@
       <w:r>
         <w:t xml:space="preserve">Figure </w:t>
       </w:r>
-      <w:r>
-        <w:fldChar w:fldCharType="begin"/>
-      </w:r>
-      <w:r>
-        <w:instrText xml:space="preserve"> SEQ Figure \* ARABIC </w:instrText>
-      </w:r>
-      <w:r>
-        <w:fldChar w:fldCharType="separate"/>
-      </w:r>
-      <w:r>
-        <w:rPr>
-          <w:noProof/>
-        </w:rPr>
-        <w:t>3</w:t>
-      </w:r>
-      <w:r>
-        <w:rPr>
-          <w:noProof/>
-        </w:rPr>
-        <w:fldChar w:fldCharType="end"/>
-      </w:r>
+      <w:fldSimple w:instr=" SEQ Figure \* ARABIC ">
+        <w:r>
+          <w:rPr>
+            <w:noProof/>
+          </w:rPr>
+          <w:t>3</w:t>
+        </w:r>
+      </w:fldSimple>
       <w:r>
         <w:t xml:space="preserve"> - Onglet de gestion de travail</w:t>
       </w:r>
@@ -1422,13 +1372,8 @@
       </w:pBdr>
     </w:pPr>
     <w:r>
-      <w:t xml:space="preserve">Documentation </w:t>
+      <w:t>Documentation technique</w:t>
     </w:r>
-    <w:r>
-      <w:t>technique</w:t>
-    </w:r>
-    <w:bookmarkStart w:id="0" w:name="_GoBack"/>
-    <w:bookmarkEnd w:id="0"/>
     <w:r>
       <w:tab/>
     </w:r>
@@ -1465,7 +1410,7 @@
         <w:noProof/>
         <w:lang w:val="fr-FR"/>
       </w:rPr>
-      <w:t>1</w:t>
+      <w:t>3</w:t>
     </w:r>
     <w:r>
       <w:rPr>
@@ -3776,7 +3721,7 @@
 </file>
 
 <file path=customXml/itemProps1.xml><?xml version="1.0" encoding="utf-8"?>
-<ds:datastoreItem xmlns:ds="http://schemas.openxmlformats.org/officeDocument/2006/customXml" ds:itemID="{364791EC-C310-480D-8B73-99EEB09E9F81}">
+<ds:datastoreItem xmlns:ds="http://schemas.openxmlformats.org/officeDocument/2006/customXml" ds:itemID="{87495AC5-4EB1-4DA6-92D4-8904C76D8519}">
   <ds:schemaRefs>
     <ds:schemaRef ds:uri="http://schemas.openxmlformats.org/officeDocument/2006/bibliography"/>
   </ds:schemaRefs>

</xml_diff>

<commit_message>
Installation pointer fichier exe à la fin
</commit_message>
<xml_diff>
--- a/Documentations/NaefDocTechniqueTPI.docx
+++ b/Documentations/NaefDocTechniqueTPI.docx
@@ -8,6 +8,7 @@
           <w:rFonts w:asciiTheme="majorHAnsi" w:eastAsiaTheme="majorEastAsia" w:hAnsiTheme="majorHAnsi" w:cstheme="majorBidi"/>
           <w:sz w:val="76"/>
           <w:szCs w:val="76"/>
+          <w:lang w:eastAsia="en-US"/>
         </w:rPr>
         <w:id w:val="669913642"/>
         <w:docPartObj>
@@ -21,7 +22,6 @@
           <w:color w:val="000000" w:themeColor="text1"/>
           <w:sz w:val="22"/>
           <w:szCs w:val="32"/>
-          <w:lang w:eastAsia="en-US"/>
         </w:rPr>
       </w:sdtEndPr>
       <w:sdtContent>
@@ -76,6 +76,7 @@
                     <w:dataBinding w:prefixMappings="xmlns:ns0='http://schemas.openxmlformats.org/package/2006/metadata/core-properties' xmlns:ns1='http://purl.org/dc/elements/1.1/'" w:xpath="/ns0:coreProperties[1]/ns1:title[1]" w:storeItemID="{6C3C8BC8-F283-45AE-878A-BAB7291924A1}"/>
                     <w:text/>
                   </w:sdtPr>
+                  <w:sdtEndPr/>
                   <w:sdtContent>
                     <w:r>
                       <w:rPr>
@@ -119,6 +120,7 @@
                     <w:calendar w:val="gregorian"/>
                   </w:date>
                 </w:sdtPr>
+                <w:sdtEndPr/>
                 <w:sdtContent>
                   <w:p>
                     <w:pPr>
@@ -167,6 +169,7 @@
                     <w:calendar w:val="gregorian"/>
                   </w:date>
                 </w:sdtPr>
+                <w:sdtEndPr/>
                 <w:sdtContent>
                   <w:p>
                     <w:pPr>
@@ -209,6 +212,7 @@
                 <w:dataBinding w:prefixMappings="xmlns:ns0='http://schemas.microsoft.com/office/2006/coverPageProps'" w:xpath="/ns0:CoverPageProperties[1]/ns0:Abstract[1]" w:storeItemID="{55AF091B-3C7A-41E3-B477-F2FDAA23CFDA}"/>
                 <w:text/>
               </w:sdtPr>
+              <w:sdtEndPr/>
               <w:sdtContent>
                 <w:tc>
                   <w:tcPr>
@@ -245,6 +249,7 @@
                 <w:dataBinding w:prefixMappings="xmlns:ns0='http://schemas.openxmlformats.org/package/2006/metadata/core-properties' xmlns:ns1='http://purl.org/dc/elements/1.1/'" w:xpath="/ns0:coreProperties[1]/ns1:subject[1]" w:storeItemID="{6C3C8BC8-F283-45AE-878A-BAB7291924A1}"/>
                 <w:text/>
               </w:sdtPr>
+              <w:sdtEndPr/>
               <w:sdtContent>
                 <w:tc>
                   <w:tcPr>
@@ -585,7 +590,6 @@
         <w:pStyle w:val="Titre2"/>
       </w:pPr>
       <w:r>
-        <w:lastRenderedPageBreak/>
         <w:t>Pourquoi ce sujet ?</w:t>
       </w:r>
     </w:p>
@@ -595,6 +599,7 @@
           <w:noProof/>
           <w:lang w:eastAsia="fr-CH"/>
         </w:rPr>
+        <w:lastRenderedPageBreak/>
         <w:drawing>
           <wp:anchor distT="0" distB="0" distL="114300" distR="114300" simplePos="0" relativeHeight="251668480" behindDoc="0" locked="0" layoutInCell="1" allowOverlap="1" wp14:anchorId="7524BEB3" wp14:editId="1DB4E093">
             <wp:simplePos x="0" y="0"/>
@@ -677,6 +682,7 @@
       <w:r>
         <w:rPr>
           <w:noProof/>
+          <w:lang w:eastAsia="fr-CH"/>
         </w:rPr>
         <mc:AlternateContent>
           <mc:Choice Requires="wps">
@@ -724,21 +730,11 @@
                             <w:r>
                               <w:t xml:space="preserve">Figure </w:t>
                             </w:r>
-                            <w:r>
-                              <w:fldChar w:fldCharType="begin"/>
-                            </w:r>
-                            <w:r>
-                              <w:instrText xml:space="preserve"> SEQ Figure \* ARABIC </w:instrText>
-                            </w:r>
-                            <w:r>
-                              <w:fldChar w:fldCharType="separate"/>
-                            </w:r>
-                            <w:r>
-                              <w:t>1</w:t>
-                            </w:r>
-                            <w:r>
-                              <w:fldChar w:fldCharType="end"/>
-                            </w:r>
+                            <w:fldSimple w:instr=" SEQ Figure \* ARABIC ">
+                              <w:r>
+                                <w:t>1</w:t>
+                              </w:r>
+                            </w:fldSimple>
                             <w:r>
                               <w:t xml:space="preserve"> </w:t>
                             </w:r>
@@ -789,21 +785,11 @@
                       <w:r>
                         <w:t xml:space="preserve">Figure </w:t>
                       </w:r>
-                      <w:r>
-                        <w:fldChar w:fldCharType="begin"/>
-                      </w:r>
-                      <w:r>
-                        <w:instrText xml:space="preserve"> SEQ Figure \* ARABIC </w:instrText>
-                      </w:r>
-                      <w:r>
-                        <w:fldChar w:fldCharType="separate"/>
-                      </w:r>
-                      <w:r>
-                        <w:t>1</w:t>
-                      </w:r>
-                      <w:r>
-                        <w:fldChar w:fldCharType="end"/>
-                      </w:r>
+                      <w:fldSimple w:instr=" SEQ Figure \* ARABIC ">
+                        <w:r>
+                          <w:t>1</w:t>
+                        </w:r>
+                      </w:fldSimple>
                       <w:r>
                         <w:t xml:space="preserve"> </w:t>
                       </w:r>
@@ -917,6 +903,7 @@
       <w:r>
         <w:rPr>
           <w:noProof/>
+          <w:lang w:eastAsia="fr-CH"/>
         </w:rPr>
         <mc:AlternateContent>
           <mc:Choice Requires="wps">
@@ -968,24 +955,14 @@
                             <w:r>
                               <w:t xml:space="preserve">Figure </w:t>
                             </w:r>
-                            <w:r>
-                              <w:fldChar w:fldCharType="begin"/>
-                            </w:r>
-                            <w:r>
-                              <w:instrText xml:space="preserve"> SEQ Figure \* ARABIC </w:instrText>
-                            </w:r>
-                            <w:r>
-                              <w:fldChar w:fldCharType="separate"/>
-                            </w:r>
-                            <w:r>
-                              <w:rPr>
-                                <w:noProof/>
-                              </w:rPr>
-                              <w:t>2</w:t>
-                            </w:r>
-                            <w:r>
-                              <w:fldChar w:fldCharType="end"/>
-                            </w:r>
+                            <w:fldSimple w:instr=" SEQ Figure \* ARABIC ">
+                              <w:r>
+                                <w:rPr>
+                                  <w:noProof/>
+                                </w:rPr>
+                                <w:t>2</w:t>
+                              </w:r>
+                            </w:fldSimple>
                             <w:r>
                               <w:t xml:space="preserve"> - Recyclage</w:t>
                             </w:r>
@@ -1027,24 +1004,14 @@
                       <w:r>
                         <w:t xml:space="preserve">Figure </w:t>
                       </w:r>
-                      <w:r>
-                        <w:fldChar w:fldCharType="begin"/>
-                      </w:r>
-                      <w:r>
-                        <w:instrText xml:space="preserve"> SEQ Figure \* ARABIC </w:instrText>
-                      </w:r>
-                      <w:r>
-                        <w:fldChar w:fldCharType="separate"/>
-                      </w:r>
-                      <w:r>
-                        <w:rPr>
-                          <w:noProof/>
-                        </w:rPr>
-                        <w:t>2</w:t>
-                      </w:r>
-                      <w:r>
-                        <w:fldChar w:fldCharType="end"/>
-                      </w:r>
+                      <w:fldSimple w:instr=" SEQ Figure \* ARABIC ">
+                        <w:r>
+                          <w:rPr>
+                            <w:noProof/>
+                          </w:rPr>
+                          <w:t>2</w:t>
+                        </w:r>
+                      </w:fldSimple>
                       <w:r>
                         <w:t xml:space="preserve"> - Recyclage</w:t>
                       </w:r>
@@ -1086,6 +1053,7 @@
       <w:r>
         <w:rPr>
           <w:noProof/>
+          <w:lang w:eastAsia="fr-CH"/>
         </w:rPr>
         <mc:AlternateContent>
           <mc:Choice Requires="wps">
@@ -1186,7 +1154,7 @@
           <w:lang w:eastAsia="fr-CH"/>
         </w:rPr>
         <w:drawing>
-          <wp:anchor distT="0" distB="0" distL="114300" distR="114300" simplePos="0" relativeHeight="251665408" behindDoc="0" locked="0" layoutInCell="1" allowOverlap="1" wp14:anchorId="78C11911" wp14:editId="22EB94F1">
+          <wp:anchor distT="0" distB="0" distL="114300" distR="114300" simplePos="0" relativeHeight="251665408" behindDoc="0" locked="0" layoutInCell="1" allowOverlap="1" wp14:anchorId="30CDCCE7" wp14:editId="623A89DD">
             <wp:simplePos x="0" y="0"/>
             <wp:positionH relativeFrom="column">
               <wp:posOffset>4736465</wp:posOffset>
@@ -1254,7 +1222,7 @@
           <w:lang w:eastAsia="fr-CH"/>
         </w:rPr>
         <w:drawing>
-          <wp:anchor distT="0" distB="0" distL="114300" distR="114300" simplePos="0" relativeHeight="251660288" behindDoc="0" locked="0" layoutInCell="1" allowOverlap="1" wp14:anchorId="4879681F" wp14:editId="749C4EE4">
+          <wp:anchor distT="0" distB="0" distL="114300" distR="114300" simplePos="0" relativeHeight="251660288" behindDoc="0" locked="0" layoutInCell="1" allowOverlap="1" wp14:anchorId="1391B298" wp14:editId="577D2465">
             <wp:simplePos x="0" y="0"/>
             <wp:positionH relativeFrom="column">
               <wp:posOffset>252730</wp:posOffset>
@@ -1320,7 +1288,13 @@
         <w:t>Et puis, la gestion des travaux</w:t>
       </w:r>
       <w:r>
-        <w:t xml:space="preserve"> disciplinaires peut vite devenir compliquée. L’enseignant doit vérifier si l’élève a terminé son travail en regardant si le texte du travail correspond au texte donnée. Certes, le temps passé sur la vérification d’un seul travail disciplinaire n’est pas conséquent mais ce temps se multiplie par le nombre de travaux à vérifier. Ainsi, on peut imaginer le temps que passerait un enseignant à la vérification des travaux si la punition inclus toute un</w:t>
+        <w:t xml:space="preserve"> disciplinaires peut vite devenir compliquée. L’enseignant doit vérifier si l’élève a terminé son travail en regardant si le texte du tr</w:t>
+      </w:r>
+      <w:r>
+        <w:t>avail correspond au texte donné</w:t>
+      </w:r>
+      <w:r>
+        <w:t>. Certes, le temps passé sur la vérification d’un seul travail disciplinaire n’est pas conséquent mais ce temps se multiplie par le nombre de travaux à vérifier. Ainsi, on peut imaginer le temps que passerait un enseignant à la vérification des travaux si la punition inclus toute un</w:t>
       </w:r>
       <w:r>
         <w:t>e</w:t>
@@ -1330,9 +1304,27 @@
       </w:r>
     </w:p>
     <w:p>
+      <w:pPr>
+        <w:rPr>
+          <w:b/>
+          <w:i/>
+          <w:u w:val="single"/>
+        </w:rPr>
+      </w:pPr>
+      <w:r>
+        <w:rPr>
+          <w:b/>
+          <w:i/>
+          <w:u w:val="single"/>
+        </w:rPr>
+        <w:t>*Parler De Pédagogie ici*</w:t>
+      </w:r>
+    </w:p>
+    <w:p>
       <w:r>
         <w:rPr>
           <w:noProof/>
+          <w:lang w:eastAsia="fr-CH"/>
         </w:rPr>
         <mc:AlternateContent>
           <mc:Choice Requires="wps">
@@ -1717,27 +1709,14 @@
       <w:r>
         <w:t xml:space="preserve">Figure </w:t>
       </w:r>
-      <w:r>
-        <w:fldChar w:fldCharType="begin"/>
-      </w:r>
-      <w:r>
-        <w:instrText xml:space="preserve"> SEQ Figure \* ARABIC </w:instrText>
-      </w:r>
-      <w:r>
-        <w:fldChar w:fldCharType="separate"/>
-      </w:r>
-      <w:r>
-        <w:rPr>
-          <w:noProof/>
-        </w:rPr>
-        <w:t>3</w:t>
-      </w:r>
-      <w:r>
-        <w:rPr>
-          <w:noProof/>
-        </w:rPr>
-        <w:fldChar w:fldCharType="end"/>
-      </w:r>
+      <w:fldSimple w:instr=" SEQ Figure \* ARABIC ">
+        <w:r>
+          <w:rPr>
+            <w:noProof/>
+          </w:rPr>
+          <w:t>3</w:t>
+        </w:r>
+      </w:fldSimple>
       <w:r>
         <w:t xml:space="preserve"> - Page de création d'un travail disciplinaire</w:t>
       </w:r>
@@ -2034,27 +2013,14 @@
       <w:r>
         <w:t xml:space="preserve">Figure </w:t>
       </w:r>
-      <w:r>
-        <w:fldChar w:fldCharType="begin"/>
-      </w:r>
-      <w:r>
-        <w:instrText xml:space="preserve"> SEQ Figure \* ARABIC </w:instrText>
-      </w:r>
-      <w:r>
-        <w:fldChar w:fldCharType="separate"/>
-      </w:r>
-      <w:r>
-        <w:rPr>
-          <w:noProof/>
-        </w:rPr>
-        <w:t>4</w:t>
-      </w:r>
-      <w:r>
-        <w:rPr>
-          <w:noProof/>
-        </w:rPr>
-        <w:fldChar w:fldCharType="end"/>
-      </w:r>
+      <w:fldSimple w:instr=" SEQ Figure \* ARABIC ">
+        <w:r>
+          <w:rPr>
+            <w:noProof/>
+          </w:rPr>
+          <w:t>4</w:t>
+        </w:r>
+      </w:fldSimple>
       <w:r>
         <w:t xml:space="preserve"> - </w:t>
       </w:r>
@@ -2253,27 +2219,14 @@
       <w:r>
         <w:t xml:space="preserve">Figure </w:t>
       </w:r>
-      <w:r>
-        <w:fldChar w:fldCharType="begin"/>
-      </w:r>
-      <w:r>
-        <w:instrText xml:space="preserve"> SEQ Figure \* ARABIC </w:instrText>
-      </w:r>
-      <w:r>
-        <w:fldChar w:fldCharType="separate"/>
-      </w:r>
-      <w:r>
-        <w:rPr>
-          <w:noProof/>
-        </w:rPr>
-        <w:t>5</w:t>
-      </w:r>
-      <w:r>
-        <w:rPr>
-          <w:noProof/>
-        </w:rPr>
-        <w:fldChar w:fldCharType="end"/>
-      </w:r>
+      <w:fldSimple w:instr=" SEQ Figure \* ARABIC ">
+        <w:r>
+          <w:rPr>
+            <w:noProof/>
+          </w:rPr>
+          <w:t>5</w:t>
+        </w:r>
+      </w:fldSimple>
       <w:r>
         <w:t xml:space="preserve"> - Onglet de gestion de travail</w:t>
       </w:r>
@@ -4126,14 +4079,12 @@
         </w:rPr>
         <w:t>(</w:t>
       </w:r>
-      <w:proofErr w:type="gramStart"/>
       <w:r>
         <w:rPr>
           <w:i/>
         </w:rPr>
-        <w:t>en</w:t>
-      </w:r>
-      <w:proofErr w:type="gramEnd"/>
+        <w:t>En</w:t>
+      </w:r>
       <w:r>
         <w:rPr>
           <w:i/>
@@ -4228,28 +4179,718 @@
     </w:p>
     <w:p>
       <w:pPr>
-        <w:rPr>
-          <w:b/>
-        </w:rPr>
-      </w:pPr>
-      <w:r>
-        <w:rPr>
-          <w:b/>
-        </w:rPr>
+        <w:pStyle w:val="Titre4"/>
+      </w:pPr>
+      <w:r>
         <w:t xml:space="preserve">String </w:t>
       </w:r>
       <w:proofErr w:type="spellStart"/>
       <w:r>
-        <w:rPr>
-          <w:b/>
-        </w:rPr>
         <w:t>FiltrerCaracteres</w:t>
       </w:r>
       <w:proofErr w:type="spellEnd"/>
     </w:p>
     <w:p>
+      <w:pPr>
+        <w:rPr>
+          <w:i/>
+        </w:rPr>
+      </w:pPr>
+      <w:r>
+        <w:rPr>
+          <w:i/>
+        </w:rPr>
+        <w:t>Paramètre</w:t>
+      </w:r>
+      <w:r>
+        <w:rPr>
+          <w:i/>
+        </w:rPr>
+        <w:t> :</w:t>
+      </w:r>
+    </w:p>
+    <w:p>
+      <w:pPr>
+        <w:pStyle w:val="Paragraphedeliste"/>
+        <w:numPr>
+          <w:ilvl w:val="0"/>
+          <w:numId w:val="13"/>
+        </w:numPr>
+        <w:rPr>
+          <w:i/>
+        </w:rPr>
+      </w:pPr>
+      <w:r>
+        <w:t xml:space="preserve">String </w:t>
+      </w:r>
+      <w:proofErr w:type="spellStart"/>
+      <w:r>
+        <w:t>param</w:t>
+      </w:r>
+      <w:r>
+        <w:t>TexteA</w:t>
+      </w:r>
+      <w:r>
+        <w:t>Filtrer</w:t>
+      </w:r>
+      <w:proofErr w:type="spellEnd"/>
+    </w:p>
+    <w:p>
+      <w:pPr>
+        <w:rPr>
+          <w:i/>
+        </w:rPr>
+      </w:pPr>
+      <w:r>
+        <w:tab/>
+      </w:r>
+      <w:r>
+        <w:rPr>
+          <w:i/>
+        </w:rPr>
+        <w:t>Supprime les retours à la ligne en trop et le \r d’</w:t>
+      </w:r>
+      <w:proofErr w:type="spellStart"/>
+      <w:r>
+        <w:rPr>
+          <w:i/>
+        </w:rPr>
+        <w:t>Environement.NewLine</w:t>
+      </w:r>
+      <w:proofErr w:type="spellEnd"/>
+      <w:r>
+        <w:rPr>
+          <w:i/>
+        </w:rPr>
+        <w:t xml:space="preserve">. </w:t>
+      </w:r>
+    </w:p>
+    <w:p>
+      <w:pPr>
+        <w:ind w:left="709"/>
+      </w:pPr>
+      <w:r>
+        <w:rPr>
+          <w:i/>
+        </w:rPr>
+        <w:t xml:space="preserve">(À chaque retour à la ligne se trouve les deux caractères \r\n. </w:t>
+      </w:r>
+      <w:r>
+        <w:rPr>
+          <w:i/>
+        </w:rPr>
+        <w:t xml:space="preserve">Le \r ne sert qu’à la mise en forme pour </w:t>
+      </w:r>
+      <w:proofErr w:type="gramStart"/>
+      <w:r>
+        <w:rPr>
+          <w:i/>
+        </w:rPr>
+        <w:t>les fichier</w:t>
+      </w:r>
+      <w:proofErr w:type="gramEnd"/>
+      <w:r>
+        <w:rPr>
+          <w:i/>
+        </w:rPr>
+        <w:t xml:space="preserve"> « .</w:t>
+      </w:r>
+      <w:proofErr w:type="spellStart"/>
+      <w:r>
+        <w:rPr>
+          <w:i/>
+        </w:rPr>
+        <w:t>docx</w:t>
+      </w:r>
+      <w:proofErr w:type="spellEnd"/>
+      <w:r>
+        <w:rPr>
+          <w:i/>
+        </w:rPr>
+        <w:t> » par exemple.)</w:t>
+      </w:r>
+    </w:p>
+    <w:p>
+      <w:pPr>
+        <w:ind w:firstLine="312"/>
+      </w:pPr>
+      <w:r>
+        <w:t>L</w:t>
+      </w:r>
+      <w:r>
+        <w:t>a fonction va d’abord remplacer les « </w:t>
+      </w:r>
+      <w:proofErr w:type="spellStart"/>
+      <w:r>
+        <w:t>Environment.NewLine</w:t>
+      </w:r>
+      <w:proofErr w:type="spellEnd"/>
+      <w:r>
+        <w:t> » qui se trouvent à la suite par un seul « </w:t>
+      </w:r>
+      <w:proofErr w:type="spellStart"/>
+      <w:r>
+        <w:t>Environment.NewLine</w:t>
+      </w:r>
+      <w:proofErr w:type="spellEnd"/>
+      <w:r>
+        <w:t xml:space="preserve"> ». Ensuite il va supprimer tous les caractères \r qu’il trouve dans le </w:t>
+      </w:r>
+      <w:proofErr w:type="spellStart"/>
+      <w:r>
+        <w:t>paramTexteAFiltrer</w:t>
+      </w:r>
+      <w:proofErr w:type="spellEnd"/>
+      <w:r>
+        <w:t>.</w:t>
+      </w:r>
+    </w:p>
+    <w:p>
+      <w:pPr>
+        <w:ind w:firstLine="312"/>
+        <w:rPr>
+          <w:i/>
+        </w:rPr>
+      </w:pPr>
+      <w:r>
+        <w:rPr>
+          <w:i/>
+        </w:rPr>
+        <w:t xml:space="preserve">Retourne </w:t>
+      </w:r>
+      <w:proofErr w:type="spellStart"/>
+      <w:r>
+        <w:rPr>
+          <w:i/>
+        </w:rPr>
+        <w:t>paramTexteAFiltrer</w:t>
+      </w:r>
+      <w:proofErr w:type="spellEnd"/>
+      <w:r>
+        <w:rPr>
+          <w:i/>
+        </w:rPr>
+        <w:t xml:space="preserve"> (sans retour à la ligne de trop et sans caractère «  \r »</w:t>
+      </w:r>
+    </w:p>
+    <w:p>
+      <w:pPr>
+        <w:pStyle w:val="Titre3"/>
+      </w:pPr>
+      <w:r>
+        <w:t>Classe Personne</w:t>
+      </w:r>
+    </w:p>
+    <w:p>
+      <w:pPr>
+        <w:pStyle w:val="Titre4"/>
+      </w:pPr>
+      <w:r>
+        <w:t>Champs / Propriétés</w:t>
+      </w:r>
+    </w:p>
+    <w:p>
+      <w:pPr>
+        <w:pStyle w:val="Paragraphedeliste"/>
+        <w:numPr>
+          <w:ilvl w:val="0"/>
+          <w:numId w:val="10"/>
+        </w:numPr>
+        <w:rPr>
+          <w:b/>
+        </w:rPr>
+      </w:pPr>
+      <w:proofErr w:type="spellStart"/>
+      <w:r>
+        <w:rPr>
+          <w:b/>
+        </w:rPr>
+        <w:t>Prenom</w:t>
+      </w:r>
+      <w:proofErr w:type="spellEnd"/>
+      <w:r>
+        <w:rPr>
+          <w:b/>
+        </w:rPr>
+        <w:t xml:space="preserve"> : </w:t>
+      </w:r>
+      <w:r>
+        <w:t>Prénom de la personne</w:t>
+      </w:r>
+    </w:p>
+    <w:p>
+      <w:pPr>
+        <w:pStyle w:val="Paragraphedeliste"/>
+        <w:numPr>
+          <w:ilvl w:val="0"/>
+          <w:numId w:val="10"/>
+        </w:numPr>
+        <w:rPr>
+          <w:b/>
+        </w:rPr>
+      </w:pPr>
+      <w:r>
+        <w:rPr>
+          <w:b/>
+        </w:rPr>
+        <w:t xml:space="preserve">Nom </w:t>
+      </w:r>
+      <w:r>
+        <w:rPr>
+          <w:b/>
+        </w:rPr>
+        <w:t xml:space="preserve">: </w:t>
+      </w:r>
+      <w:r>
+        <w:t>Nom de la personne</w:t>
+      </w:r>
+    </w:p>
+    <w:p>
+      <w:pPr>
+        <w:pStyle w:val="Titre4"/>
+      </w:pPr>
+      <w:r>
+        <w:t>Constructeur Personne</w:t>
+      </w:r>
+    </w:p>
+    <w:p>
+      <w:pPr>
+        <w:rPr>
+          <w:i/>
+        </w:rPr>
+      </w:pPr>
+      <w:r>
+        <w:rPr>
+          <w:i/>
+        </w:rPr>
+        <w:tab/>
+      </w:r>
+      <w:proofErr w:type="gramStart"/>
+      <w:r>
+        <w:rPr>
+          <w:i/>
+        </w:rPr>
+        <w:t>Paramètres</w:t>
+      </w:r>
+      <w:proofErr w:type="gramEnd"/>
+      <w:r>
+        <w:rPr>
+          <w:i/>
+        </w:rPr>
+        <w:t> :</w:t>
+      </w:r>
+    </w:p>
+    <w:p>
+      <w:pPr>
+        <w:pStyle w:val="Paragraphedeliste"/>
+        <w:numPr>
+          <w:ilvl w:val="0"/>
+          <w:numId w:val="18"/>
+        </w:numPr>
+        <w:rPr>
+          <w:i/>
+        </w:rPr>
+      </w:pPr>
+      <w:r>
+        <w:t xml:space="preserve">String </w:t>
+      </w:r>
+      <w:proofErr w:type="spellStart"/>
+      <w:r>
+        <w:t>paramNom</w:t>
+      </w:r>
+      <w:proofErr w:type="spellEnd"/>
+    </w:p>
+    <w:p>
+      <w:pPr>
+        <w:pStyle w:val="Paragraphedeliste"/>
+        <w:numPr>
+          <w:ilvl w:val="0"/>
+          <w:numId w:val="18"/>
+        </w:numPr>
+      </w:pPr>
+      <w:r>
+        <w:t xml:space="preserve">String </w:t>
+      </w:r>
+      <w:proofErr w:type="spellStart"/>
+      <w:r>
+        <w:t>paramPrenom</w:t>
+      </w:r>
+      <w:proofErr w:type="spellEnd"/>
+    </w:p>
+    <w:p>
+      <w:r>
+        <w:t>Créer un travail disciplinaire et initialise les valeurs :</w:t>
+      </w:r>
+    </w:p>
+    <w:p>
+      <w:pPr>
+        <w:pStyle w:val="Paragraphedeliste"/>
+        <w:numPr>
+          <w:ilvl w:val="0"/>
+          <w:numId w:val="9"/>
+        </w:numPr>
+      </w:pPr>
+      <w:r>
+        <w:rPr>
+          <w:b/>
+        </w:rPr>
+        <w:t>Nom</w:t>
+      </w:r>
+      <w:r>
+        <w:rPr>
+          <w:b/>
+        </w:rPr>
+        <w:t> :</w:t>
+      </w:r>
+      <w:r>
+        <w:t xml:space="preserve"> </w:t>
+      </w:r>
+      <w:proofErr w:type="spellStart"/>
+      <w:r>
+        <w:t>paramNom</w:t>
+      </w:r>
+      <w:proofErr w:type="spellEnd"/>
+    </w:p>
+    <w:p>
+      <w:pPr>
+        <w:pStyle w:val="Paragraphedeliste"/>
+        <w:numPr>
+          <w:ilvl w:val="0"/>
+          <w:numId w:val="9"/>
+        </w:numPr>
+      </w:pPr>
+      <w:proofErr w:type="spellStart"/>
+      <w:r>
+        <w:rPr>
+          <w:b/>
+        </w:rPr>
+        <w:t>Pr</w:t>
+      </w:r>
+      <w:r>
+        <w:rPr>
+          <w:b/>
+        </w:rPr>
+        <w:t>enom</w:t>
+      </w:r>
+      <w:proofErr w:type="spellEnd"/>
+      <w:r>
+        <w:rPr>
+          <w:b/>
+        </w:rPr>
+        <w:t> :</w:t>
+      </w:r>
+      <w:r>
+        <w:t xml:space="preserve"> </w:t>
+      </w:r>
+      <w:proofErr w:type="spellStart"/>
+      <w:r>
+        <w:t>paramPrenom</w:t>
+      </w:r>
+      <w:proofErr w:type="spellEnd"/>
+    </w:p>
+    <w:p/>
+    <w:p>
+      <w:pPr>
+        <w:pStyle w:val="Titre4"/>
+      </w:pPr>
+      <w:proofErr w:type="spellStart"/>
+      <w:r>
+        <w:lastRenderedPageBreak/>
+        <w:t>Override</w:t>
+      </w:r>
+      <w:proofErr w:type="spellEnd"/>
+      <w:r>
+        <w:t xml:space="preserve"> </w:t>
+      </w:r>
+      <w:proofErr w:type="spellStart"/>
+      <w:r>
+        <w:t>ToString</w:t>
+      </w:r>
+      <w:proofErr w:type="spellEnd"/>
+    </w:p>
+    <w:p>
+      <w:r>
+        <w:t>Retourne le nom et prénom de la personne sous format texte.</w:t>
+      </w:r>
+    </w:p>
+    <w:p>
+      <w:pPr>
+        <w:pStyle w:val="Titre3"/>
+      </w:pPr>
+      <w:r>
+        <w:t xml:space="preserve">Classe </w:t>
+      </w:r>
+      <w:proofErr w:type="spellStart"/>
+      <w:r>
+        <w:t>Eleve</w:t>
+      </w:r>
+      <w:proofErr w:type="spellEnd"/>
+    </w:p>
+    <w:p>
+      <w:r>
+        <w:t>Descend de la classe Personne.</w:t>
+      </w:r>
+    </w:p>
+    <w:p>
+      <w:pPr>
+        <w:pStyle w:val="Titre4"/>
+      </w:pPr>
+      <w:r>
+        <w:t>Champ</w:t>
+      </w:r>
+      <w:r>
+        <w:t xml:space="preserve"> / Propri</w:t>
+      </w:r>
+      <w:r>
+        <w:t>été</w:t>
+      </w:r>
+    </w:p>
+    <w:p>
+      <w:pPr>
+        <w:pStyle w:val="Paragraphedeliste"/>
+        <w:numPr>
+          <w:ilvl w:val="0"/>
+          <w:numId w:val="10"/>
+        </w:numPr>
+      </w:pPr>
+      <w:r>
+        <w:rPr>
+          <w:b/>
+        </w:rPr>
+        <w:t>Classe</w:t>
+      </w:r>
+      <w:r>
+        <w:rPr>
+          <w:b/>
+        </w:rPr>
+        <w:t xml:space="preserve"> : </w:t>
+      </w:r>
+      <w:r>
+        <w:t>Classe de l’élève</w:t>
+      </w:r>
+    </w:p>
+    <w:p>
+      <w:pPr>
+        <w:pStyle w:val="Titre4"/>
+      </w:pPr>
+      <w:r>
+        <w:t xml:space="preserve">Constructeur </w:t>
+      </w:r>
+      <w:proofErr w:type="spellStart"/>
+      <w:r>
+        <w:t>Eleve</w:t>
+      </w:r>
+      <w:proofErr w:type="spellEnd"/>
+    </w:p>
+    <w:p>
+      <w:pPr>
+        <w:rPr>
+          <w:i/>
+        </w:rPr>
+      </w:pPr>
+      <w:r>
+        <w:tab/>
+      </w:r>
+      <w:proofErr w:type="gramStart"/>
+      <w:r>
+        <w:rPr>
+          <w:i/>
+        </w:rPr>
+        <w:t>Paramètres</w:t>
+      </w:r>
+      <w:proofErr w:type="gramEnd"/>
+      <w:r>
+        <w:rPr>
+          <w:i/>
+        </w:rPr>
+        <w:t> :</w:t>
+      </w:r>
+    </w:p>
+    <w:p>
+      <w:pPr>
+        <w:pStyle w:val="Paragraphedeliste"/>
+        <w:numPr>
+          <w:ilvl w:val="0"/>
+          <w:numId w:val="18"/>
+        </w:numPr>
+        <w:rPr>
+          <w:i/>
+        </w:rPr>
+      </w:pPr>
+      <w:r>
+        <w:t xml:space="preserve">String </w:t>
+      </w:r>
+      <w:proofErr w:type="spellStart"/>
+      <w:r>
+        <w:t>paramNom</w:t>
+      </w:r>
+      <w:proofErr w:type="spellEnd"/>
+    </w:p>
+    <w:p>
+      <w:pPr>
+        <w:pStyle w:val="Paragraphedeliste"/>
+        <w:numPr>
+          <w:ilvl w:val="0"/>
+          <w:numId w:val="18"/>
+        </w:numPr>
+      </w:pPr>
+      <w:r>
+        <w:t xml:space="preserve">String </w:t>
+      </w:r>
+      <w:proofErr w:type="spellStart"/>
+      <w:r>
+        <w:t>paramPrenom</w:t>
+      </w:r>
+      <w:proofErr w:type="spellEnd"/>
+    </w:p>
+    <w:p>
+      <w:pPr>
+        <w:pStyle w:val="Paragraphedeliste"/>
+        <w:numPr>
+          <w:ilvl w:val="0"/>
+          <w:numId w:val="18"/>
+        </w:numPr>
+      </w:pPr>
+      <w:r>
+        <w:t xml:space="preserve">String </w:t>
+      </w:r>
+      <w:proofErr w:type="spellStart"/>
+      <w:r>
+        <w:t>paramClasse</w:t>
+      </w:r>
+      <w:proofErr w:type="spellEnd"/>
+    </w:p>
+    <w:p>
+      <w:r>
+        <w:t>Créer un travail disciplinaire et initialise les valeurs :</w:t>
+      </w:r>
+    </w:p>
+    <w:p>
+      <w:pPr>
+        <w:pStyle w:val="Paragraphedeliste"/>
+        <w:numPr>
+          <w:ilvl w:val="0"/>
+          <w:numId w:val="9"/>
+        </w:numPr>
+      </w:pPr>
+      <w:r>
+        <w:rPr>
+          <w:b/>
+        </w:rPr>
+        <w:t>Nom</w:t>
+      </w:r>
+      <w:r>
+        <w:rPr>
+          <w:b/>
+        </w:rPr>
+        <w:t> :</w:t>
+      </w:r>
+      <w:r>
+        <w:t xml:space="preserve"> </w:t>
+      </w:r>
+      <w:proofErr w:type="spellStart"/>
+      <w:r>
+        <w:t>paramNom</w:t>
+      </w:r>
+      <w:proofErr w:type="spellEnd"/>
+    </w:p>
+    <w:p>
+      <w:pPr>
+        <w:pStyle w:val="Paragraphedeliste"/>
+        <w:numPr>
+          <w:ilvl w:val="0"/>
+          <w:numId w:val="9"/>
+        </w:numPr>
+      </w:pPr>
+      <w:proofErr w:type="spellStart"/>
+      <w:r>
+        <w:rPr>
+          <w:b/>
+        </w:rPr>
+        <w:t>Pr</w:t>
+      </w:r>
+      <w:r>
+        <w:rPr>
+          <w:b/>
+        </w:rPr>
+        <w:t>enom</w:t>
+      </w:r>
+      <w:proofErr w:type="spellEnd"/>
+      <w:r>
+        <w:rPr>
+          <w:b/>
+        </w:rPr>
+        <w:t> :</w:t>
+      </w:r>
+      <w:r>
+        <w:t xml:space="preserve"> </w:t>
+      </w:r>
+      <w:proofErr w:type="spellStart"/>
+      <w:r>
+        <w:t>paramPrenom</w:t>
+      </w:r>
+      <w:proofErr w:type="spellEnd"/>
+    </w:p>
+    <w:p>
+      <w:pPr>
+        <w:pStyle w:val="Paragraphedeliste"/>
+        <w:numPr>
+          <w:ilvl w:val="0"/>
+          <w:numId w:val="9"/>
+        </w:numPr>
+      </w:pPr>
+      <w:r>
+        <w:rPr>
+          <w:b/>
+        </w:rPr>
+        <w:t>Classe :</w:t>
+      </w:r>
+      <w:r>
+        <w:t xml:space="preserve"> </w:t>
+      </w:r>
+      <w:proofErr w:type="spellStart"/>
+      <w:r>
+        <w:t>paramClasse</w:t>
+      </w:r>
+      <w:proofErr w:type="spellEnd"/>
+    </w:p>
+    <w:p>
+      <w:pPr>
+        <w:pStyle w:val="Titre3"/>
+      </w:pPr>
+      <w:proofErr w:type="spellStart"/>
+      <w:r>
+        <w:t>Form</w:t>
+      </w:r>
+      <w:proofErr w:type="spellEnd"/>
+      <w:r>
+        <w:t xml:space="preserve"> </w:t>
+      </w:r>
+      <w:proofErr w:type="spellStart"/>
+      <w:r>
+        <w:t>frmCreation</w:t>
+      </w:r>
       <w:bookmarkStart w:id="0" w:name="_GoBack"/>
       <w:bookmarkEnd w:id="0"/>
+      <w:proofErr w:type="spellEnd"/>
+    </w:p>
+    <w:p>
+      <w:pPr>
+        <w:pStyle w:val="Titre3"/>
+      </w:pPr>
+      <w:proofErr w:type="spellStart"/>
+      <w:r>
+        <w:t>Form</w:t>
+      </w:r>
+      <w:proofErr w:type="spellEnd"/>
+      <w:r>
+        <w:t xml:space="preserve"> </w:t>
+      </w:r>
+      <w:proofErr w:type="spellStart"/>
+      <w:r>
+        <w:t>frmPrincipale</w:t>
+      </w:r>
+      <w:proofErr w:type="spellEnd"/>
     </w:p>
     <w:p>
       <w:pPr>
@@ -4500,7 +5141,7 @@
         <w:noProof/>
         <w:lang w:val="fr-FR"/>
       </w:rPr>
-      <w:t>9</w:t>
+      <w:t>10</w:t>
     </w:r>
     <w:r>
       <w:rPr>
@@ -4538,7 +5179,7 @@
         <w:noProof/>
         <w:lang w:val="fr-FR"/>
       </w:rPr>
-      <w:t>9</w:t>
+      <w:t>10</w:t>
     </w:r>
     <w:r>
       <w:rPr>
@@ -5332,6 +5973,119 @@
     </w:lvl>
   </w:abstractNum>
   <w:abstractNum w:abstractNumId="6">
+    <w:nsid w:val="29AC6FF8"/>
+    <w:multiLevelType w:val="hybridMultilevel"/>
+    <w:tmpl w:val="BE0C585E"/>
+    <w:lvl w:ilvl="0" w:tplc="100C0001">
+      <w:start w:val="1"/>
+      <w:numFmt w:val="bullet"/>
+      <w:lvlText w:val=""/>
+      <w:lvlJc w:val="left"/>
+      <w:pPr>
+        <w:ind w:left="1425" w:hanging="360"/>
+      </w:pPr>
+      <w:rPr>
+        <w:rFonts w:ascii="Symbol" w:hAnsi="Symbol" w:hint="default"/>
+      </w:rPr>
+    </w:lvl>
+    <w:lvl w:ilvl="1" w:tplc="100C0003" w:tentative="1">
+      <w:start w:val="1"/>
+      <w:numFmt w:val="bullet"/>
+      <w:lvlText w:val="o"/>
+      <w:lvlJc w:val="left"/>
+      <w:pPr>
+        <w:ind w:left="2145" w:hanging="360"/>
+      </w:pPr>
+      <w:rPr>
+        <w:rFonts w:ascii="Courier New" w:hAnsi="Courier New" w:cs="Courier New" w:hint="default"/>
+      </w:rPr>
+    </w:lvl>
+    <w:lvl w:ilvl="2" w:tplc="100C0005" w:tentative="1">
+      <w:start w:val="1"/>
+      <w:numFmt w:val="bullet"/>
+      <w:lvlText w:val=""/>
+      <w:lvlJc w:val="left"/>
+      <w:pPr>
+        <w:ind w:left="2865" w:hanging="360"/>
+      </w:pPr>
+      <w:rPr>
+        <w:rFonts w:ascii="Wingdings" w:hAnsi="Wingdings" w:hint="default"/>
+      </w:rPr>
+    </w:lvl>
+    <w:lvl w:ilvl="3" w:tplc="100C0001" w:tentative="1">
+      <w:start w:val="1"/>
+      <w:numFmt w:val="bullet"/>
+      <w:lvlText w:val=""/>
+      <w:lvlJc w:val="left"/>
+      <w:pPr>
+        <w:ind w:left="3585" w:hanging="360"/>
+      </w:pPr>
+      <w:rPr>
+        <w:rFonts w:ascii="Symbol" w:hAnsi="Symbol" w:hint="default"/>
+      </w:rPr>
+    </w:lvl>
+    <w:lvl w:ilvl="4" w:tplc="100C0003" w:tentative="1">
+      <w:start w:val="1"/>
+      <w:numFmt w:val="bullet"/>
+      <w:lvlText w:val="o"/>
+      <w:lvlJc w:val="left"/>
+      <w:pPr>
+        <w:ind w:left="4305" w:hanging="360"/>
+      </w:pPr>
+      <w:rPr>
+        <w:rFonts w:ascii="Courier New" w:hAnsi="Courier New" w:cs="Courier New" w:hint="default"/>
+      </w:rPr>
+    </w:lvl>
+    <w:lvl w:ilvl="5" w:tplc="100C0005" w:tentative="1">
+      <w:start w:val="1"/>
+      <w:numFmt w:val="bullet"/>
+      <w:lvlText w:val=""/>
+      <w:lvlJc w:val="left"/>
+      <w:pPr>
+        <w:ind w:left="5025" w:hanging="360"/>
+      </w:pPr>
+      <w:rPr>
+        <w:rFonts w:ascii="Wingdings" w:hAnsi="Wingdings" w:hint="default"/>
+      </w:rPr>
+    </w:lvl>
+    <w:lvl w:ilvl="6" w:tplc="100C0001" w:tentative="1">
+      <w:start w:val="1"/>
+      <w:numFmt w:val="bullet"/>
+      <w:lvlText w:val=""/>
+      <w:lvlJc w:val="left"/>
+      <w:pPr>
+        <w:ind w:left="5745" w:hanging="360"/>
+      </w:pPr>
+      <w:rPr>
+        <w:rFonts w:ascii="Symbol" w:hAnsi="Symbol" w:hint="default"/>
+      </w:rPr>
+    </w:lvl>
+    <w:lvl w:ilvl="7" w:tplc="100C0003" w:tentative="1">
+      <w:start w:val="1"/>
+      <w:numFmt w:val="bullet"/>
+      <w:lvlText w:val="o"/>
+      <w:lvlJc w:val="left"/>
+      <w:pPr>
+        <w:ind w:left="6465" w:hanging="360"/>
+      </w:pPr>
+      <w:rPr>
+        <w:rFonts w:ascii="Courier New" w:hAnsi="Courier New" w:cs="Courier New" w:hint="default"/>
+      </w:rPr>
+    </w:lvl>
+    <w:lvl w:ilvl="8" w:tplc="100C0005" w:tentative="1">
+      <w:start w:val="1"/>
+      <w:numFmt w:val="bullet"/>
+      <w:lvlText w:val=""/>
+      <w:lvlJc w:val="left"/>
+      <w:pPr>
+        <w:ind w:left="7185" w:hanging="360"/>
+      </w:pPr>
+      <w:rPr>
+        <w:rFonts w:ascii="Wingdings" w:hAnsi="Wingdings" w:hint="default"/>
+      </w:rPr>
+    </w:lvl>
+  </w:abstractNum>
+  <w:abstractNum w:abstractNumId="7">
     <w:nsid w:val="2B84295D"/>
     <w:multiLevelType w:val="hybridMultilevel"/>
     <w:tmpl w:val="3A50973E"/>
@@ -5444,7 +6198,7 @@
       </w:rPr>
     </w:lvl>
   </w:abstractNum>
-  <w:abstractNum w:abstractNumId="7">
+  <w:abstractNum w:abstractNumId="8">
     <w:nsid w:val="34BB2553"/>
     <w:multiLevelType w:val="hybridMultilevel"/>
     <w:tmpl w:val="46BE36DA"/>
@@ -5557,7 +6311,7 @@
       </w:rPr>
     </w:lvl>
   </w:abstractNum>
-  <w:abstractNum w:abstractNumId="8">
+  <w:abstractNum w:abstractNumId="9">
     <w:nsid w:val="3E771EF8"/>
     <w:multiLevelType w:val="hybridMultilevel"/>
     <w:tmpl w:val="8916B0CC"/>
@@ -5670,7 +6424,7 @@
       </w:rPr>
     </w:lvl>
   </w:abstractNum>
-  <w:abstractNum w:abstractNumId="9">
+  <w:abstractNum w:abstractNumId="10">
     <w:nsid w:val="4016569B"/>
     <w:multiLevelType w:val="hybridMultilevel"/>
     <w:tmpl w:val="862CC888"/>
@@ -5783,7 +6537,7 @@
       </w:rPr>
     </w:lvl>
   </w:abstractNum>
-  <w:abstractNum w:abstractNumId="10">
+  <w:abstractNum w:abstractNumId="11">
     <w:nsid w:val="49F21221"/>
     <w:multiLevelType w:val="hybridMultilevel"/>
     <w:tmpl w:val="6FE8B298"/>
@@ -5896,7 +6650,7 @@
       </w:rPr>
     </w:lvl>
   </w:abstractNum>
-  <w:abstractNum w:abstractNumId="11">
+  <w:abstractNum w:abstractNumId="12">
     <w:nsid w:val="53466BD5"/>
     <w:multiLevelType w:val="hybridMultilevel"/>
     <w:tmpl w:val="0396F27C"/>
@@ -6009,7 +6763,7 @@
       </w:rPr>
     </w:lvl>
   </w:abstractNum>
-  <w:abstractNum w:abstractNumId="12">
+  <w:abstractNum w:abstractNumId="13">
     <w:nsid w:val="53867202"/>
     <w:multiLevelType w:val="hybridMultilevel"/>
     <w:tmpl w:val="322AC0CC"/>
@@ -6122,7 +6876,7 @@
       </w:rPr>
     </w:lvl>
   </w:abstractNum>
-  <w:abstractNum w:abstractNumId="13">
+  <w:abstractNum w:abstractNumId="14">
     <w:nsid w:val="548D602A"/>
     <w:multiLevelType w:val="hybridMultilevel"/>
     <w:tmpl w:val="0ADABCA0"/>
@@ -6235,7 +6989,7 @@
       </w:rPr>
     </w:lvl>
   </w:abstractNum>
-  <w:abstractNum w:abstractNumId="14">
+  <w:abstractNum w:abstractNumId="15">
     <w:nsid w:val="5918277F"/>
     <w:multiLevelType w:val="hybridMultilevel"/>
     <w:tmpl w:val="FA2C2266"/>
@@ -6348,7 +7102,7 @@
       </w:rPr>
     </w:lvl>
   </w:abstractNum>
-  <w:abstractNum w:abstractNumId="15">
+  <w:abstractNum w:abstractNumId="16">
     <w:nsid w:val="5E1B79C2"/>
     <w:multiLevelType w:val="hybridMultilevel"/>
     <w:tmpl w:val="D3D0507C"/>
@@ -6461,7 +7215,7 @@
       </w:rPr>
     </w:lvl>
   </w:abstractNum>
-  <w:abstractNum w:abstractNumId="16">
+  <w:abstractNum w:abstractNumId="17">
     <w:nsid w:val="73B005DF"/>
     <w:multiLevelType w:val="hybridMultilevel"/>
     <w:tmpl w:val="D3086B02"/>
@@ -6581,49 +7335,52 @@
     <w:abstractNumId w:val="5"/>
   </w:num>
   <w:num w:numId="3">
-    <w:abstractNumId w:val="15"/>
+    <w:abstractNumId w:val="16"/>
   </w:num>
   <w:num w:numId="4">
     <w:abstractNumId w:val="1"/>
   </w:num>
   <w:num w:numId="5">
-    <w:abstractNumId w:val="8"/>
+    <w:abstractNumId w:val="9"/>
   </w:num>
   <w:num w:numId="6">
     <w:abstractNumId w:val="0"/>
   </w:num>
   <w:num w:numId="7">
-    <w:abstractNumId w:val="10"/>
+    <w:abstractNumId w:val="11"/>
   </w:num>
   <w:num w:numId="8">
-    <w:abstractNumId w:val="13"/>
+    <w:abstractNumId w:val="14"/>
   </w:num>
   <w:num w:numId="9">
-    <w:abstractNumId w:val="14"/>
+    <w:abstractNumId w:val="15"/>
   </w:num>
   <w:num w:numId="10">
-    <w:abstractNumId w:val="6"/>
+    <w:abstractNumId w:val="7"/>
   </w:num>
   <w:num w:numId="11">
-    <w:abstractNumId w:val="7"/>
+    <w:abstractNumId w:val="8"/>
   </w:num>
   <w:num w:numId="12">
-    <w:abstractNumId w:val="11"/>
+    <w:abstractNumId w:val="12"/>
   </w:num>
   <w:num w:numId="13">
     <w:abstractNumId w:val="4"/>
   </w:num>
   <w:num w:numId="14">
-    <w:abstractNumId w:val="9"/>
+    <w:abstractNumId w:val="10"/>
   </w:num>
   <w:num w:numId="15">
     <w:abstractNumId w:val="2"/>
   </w:num>
   <w:num w:numId="16">
-    <w:abstractNumId w:val="12"/>
+    <w:abstractNumId w:val="13"/>
   </w:num>
   <w:num w:numId="17">
-    <w:abstractNumId w:val="16"/>
+    <w:abstractNumId w:val="17"/>
+  </w:num>
+  <w:num w:numId="18">
+    <w:abstractNumId w:val="6"/>
   </w:num>
 </w:numbering>
 </file>
@@ -6800,7 +7557,7 @@
     <w:link w:val="Titre1Car"/>
     <w:uiPriority w:val="9"/>
     <w:qFormat/>
-    <w:rsid w:val="00192BB5"/>
+    <w:rsid w:val="008147B8"/>
     <w:pPr>
       <w:keepNext/>
       <w:keepLines/>
@@ -6813,7 +7570,7 @@
       <w:b/>
       <w:bCs/>
       <w:color w:val="FFFFFF" w:themeColor="background1"/>
-      <w:sz w:val="32"/>
+      <w:sz w:val="34"/>
       <w:szCs w:val="28"/>
     </w:rPr>
   </w:style>
@@ -6825,7 +7582,7 @@
     <w:uiPriority w:val="9"/>
     <w:unhideWhenUsed/>
     <w:qFormat/>
-    <w:rsid w:val="00192BB5"/>
+    <w:rsid w:val="008147B8"/>
     <w:pPr>
       <w:keepNext/>
       <w:keepLines/>
@@ -6837,10 +7594,9 @@
     </w:pPr>
     <w:rPr>
       <w:rFonts w:ascii="Arial" w:eastAsiaTheme="majorEastAsia" w:hAnsi="Arial" w:cstheme="majorBidi"/>
-      <w:b/>
       <w:bCs/>
       <w:color w:val="17365D" w:themeColor="text2" w:themeShade="BF"/>
-      <w:sz w:val="28"/>
+      <w:sz w:val="26"/>
       <w:szCs w:val="26"/>
     </w:rPr>
   </w:style>
@@ -6851,7 +7607,7 @@
     <w:uiPriority w:val="9"/>
     <w:unhideWhenUsed/>
     <w:qFormat/>
-    <w:rsid w:val="00192BB5"/>
+    <w:rsid w:val="008147B8"/>
     <w:pPr>
       <w:keepNext/>
       <w:keepLines/>
@@ -6861,7 +7617,6 @@
     </w:pPr>
     <w:rPr>
       <w:rFonts w:ascii="Arial" w:eastAsiaTheme="majorEastAsia" w:hAnsi="Arial" w:cstheme="majorBidi"/>
-      <w:b/>
       <w:bCs/>
       <w:i/>
       <w:color w:val="244061" w:themeColor="accent1" w:themeShade="80"/>
@@ -6898,6 +7653,7 @@
   <w:style w:type="character" w:default="1" w:styleId="Policepardfaut">
     <w:name w:val="Default Paragraph Font"/>
     <w:uiPriority w:val="1"/>
+    <w:semiHidden/>
     <w:unhideWhenUsed/>
   </w:style>
   <w:style w:type="table" w:default="1" w:styleId="TableauNormal">
@@ -6926,13 +7682,13 @@
     <w:basedOn w:val="Policepardfaut"/>
     <w:link w:val="Titre1"/>
     <w:uiPriority w:val="9"/>
-    <w:rsid w:val="00192BB5"/>
+    <w:rsid w:val="008147B8"/>
     <w:rPr>
       <w:rFonts w:ascii="Arial" w:eastAsiaTheme="majorEastAsia" w:hAnsi="Arial" w:cstheme="majorBidi"/>
       <w:b/>
       <w:bCs/>
       <w:color w:val="FFFFFF" w:themeColor="background1"/>
-      <w:sz w:val="32"/>
+      <w:sz w:val="34"/>
       <w:szCs w:val="28"/>
       <w:shd w:val="solid" w:color="0F243E" w:themeColor="text2" w:themeShade="80" w:fill="auto"/>
     </w:rPr>
@@ -6942,13 +7698,12 @@
     <w:basedOn w:val="Policepardfaut"/>
     <w:link w:val="Titre2"/>
     <w:uiPriority w:val="9"/>
-    <w:rsid w:val="00192BB5"/>
+    <w:rsid w:val="008147B8"/>
     <w:rPr>
       <w:rFonts w:ascii="Arial" w:eastAsiaTheme="majorEastAsia" w:hAnsi="Arial" w:cstheme="majorBidi"/>
-      <w:b/>
       <w:bCs/>
       <w:color w:val="17365D" w:themeColor="text2" w:themeShade="BF"/>
-      <w:sz w:val="28"/>
+      <w:sz w:val="26"/>
       <w:szCs w:val="26"/>
     </w:rPr>
   </w:style>
@@ -6957,10 +7712,9 @@
     <w:basedOn w:val="Policepardfaut"/>
     <w:link w:val="Titre3"/>
     <w:uiPriority w:val="9"/>
-    <w:rsid w:val="00192BB5"/>
+    <w:rsid w:val="008147B8"/>
     <w:rPr>
       <w:rFonts w:ascii="Arial" w:eastAsiaTheme="majorEastAsia" w:hAnsi="Arial" w:cstheme="majorBidi"/>
-      <w:b/>
       <w:bCs/>
       <w:i/>
       <w:color w:val="244061" w:themeColor="accent1" w:themeShade="80"/>
@@ -7055,15 +7809,14 @@
     <w:uiPriority w:val="35"/>
     <w:unhideWhenUsed/>
     <w:qFormat/>
-    <w:rsid w:val="00775D78"/>
+    <w:rsid w:val="00E66C15"/>
     <w:pPr>
       <w:ind w:left="0" w:right="0"/>
       <w:jc w:val="center"/>
     </w:pPr>
     <w:rPr>
-      <w:b/>
       <w:bCs/>
-      <w:color w:val="4F81BD" w:themeColor="accent1"/>
+      <w:i/>
       <w:sz w:val="18"/>
       <w:szCs w:val="18"/>
     </w:rPr>
@@ -7355,7 +8108,7 @@
     <w:link w:val="Titre1Car"/>
     <w:uiPriority w:val="9"/>
     <w:qFormat/>
-    <w:rsid w:val="00192BB5"/>
+    <w:rsid w:val="008147B8"/>
     <w:pPr>
       <w:keepNext/>
       <w:keepLines/>
@@ -7368,7 +8121,7 @@
       <w:b/>
       <w:bCs/>
       <w:color w:val="FFFFFF" w:themeColor="background1"/>
-      <w:sz w:val="32"/>
+      <w:sz w:val="34"/>
       <w:szCs w:val="28"/>
     </w:rPr>
   </w:style>
@@ -7380,7 +8133,7 @@
     <w:uiPriority w:val="9"/>
     <w:unhideWhenUsed/>
     <w:qFormat/>
-    <w:rsid w:val="00192BB5"/>
+    <w:rsid w:val="008147B8"/>
     <w:pPr>
       <w:keepNext/>
       <w:keepLines/>
@@ -7392,10 +8145,9 @@
     </w:pPr>
     <w:rPr>
       <w:rFonts w:ascii="Arial" w:eastAsiaTheme="majorEastAsia" w:hAnsi="Arial" w:cstheme="majorBidi"/>
-      <w:b/>
       <w:bCs/>
       <w:color w:val="17365D" w:themeColor="text2" w:themeShade="BF"/>
-      <w:sz w:val="28"/>
+      <w:sz w:val="26"/>
       <w:szCs w:val="26"/>
     </w:rPr>
   </w:style>
@@ -7406,7 +8158,7 @@
     <w:uiPriority w:val="9"/>
     <w:unhideWhenUsed/>
     <w:qFormat/>
-    <w:rsid w:val="00192BB5"/>
+    <w:rsid w:val="008147B8"/>
     <w:pPr>
       <w:keepNext/>
       <w:keepLines/>
@@ -7416,7 +8168,6 @@
     </w:pPr>
     <w:rPr>
       <w:rFonts w:ascii="Arial" w:eastAsiaTheme="majorEastAsia" w:hAnsi="Arial" w:cstheme="majorBidi"/>
-      <w:b/>
       <w:bCs/>
       <w:i/>
       <w:color w:val="244061" w:themeColor="accent1" w:themeShade="80"/>
@@ -7453,6 +8204,7 @@
   <w:style w:type="character" w:default="1" w:styleId="Policepardfaut">
     <w:name w:val="Default Paragraph Font"/>
     <w:uiPriority w:val="1"/>
+    <w:semiHidden/>
     <w:unhideWhenUsed/>
   </w:style>
   <w:style w:type="table" w:default="1" w:styleId="TableauNormal">
@@ -7481,13 +8233,13 @@
     <w:basedOn w:val="Policepardfaut"/>
     <w:link w:val="Titre1"/>
     <w:uiPriority w:val="9"/>
-    <w:rsid w:val="00192BB5"/>
+    <w:rsid w:val="008147B8"/>
     <w:rPr>
       <w:rFonts w:ascii="Arial" w:eastAsiaTheme="majorEastAsia" w:hAnsi="Arial" w:cstheme="majorBidi"/>
       <w:b/>
       <w:bCs/>
       <w:color w:val="FFFFFF" w:themeColor="background1"/>
-      <w:sz w:val="32"/>
+      <w:sz w:val="34"/>
       <w:szCs w:val="28"/>
       <w:shd w:val="solid" w:color="0F243E" w:themeColor="text2" w:themeShade="80" w:fill="auto"/>
     </w:rPr>
@@ -7497,13 +8249,12 @@
     <w:basedOn w:val="Policepardfaut"/>
     <w:link w:val="Titre2"/>
     <w:uiPriority w:val="9"/>
-    <w:rsid w:val="00192BB5"/>
+    <w:rsid w:val="008147B8"/>
     <w:rPr>
       <w:rFonts w:ascii="Arial" w:eastAsiaTheme="majorEastAsia" w:hAnsi="Arial" w:cstheme="majorBidi"/>
-      <w:b/>
       <w:bCs/>
       <w:color w:val="17365D" w:themeColor="text2" w:themeShade="BF"/>
-      <w:sz w:val="28"/>
+      <w:sz w:val="26"/>
       <w:szCs w:val="26"/>
     </w:rPr>
   </w:style>
@@ -7512,10 +8263,9 @@
     <w:basedOn w:val="Policepardfaut"/>
     <w:link w:val="Titre3"/>
     <w:uiPriority w:val="9"/>
-    <w:rsid w:val="00192BB5"/>
+    <w:rsid w:val="008147B8"/>
     <w:rPr>
       <w:rFonts w:ascii="Arial" w:eastAsiaTheme="majorEastAsia" w:hAnsi="Arial" w:cstheme="majorBidi"/>
-      <w:b/>
       <w:bCs/>
       <w:i/>
       <w:color w:val="244061" w:themeColor="accent1" w:themeShade="80"/>
@@ -7610,15 +8360,14 @@
     <w:uiPriority w:val="35"/>
     <w:unhideWhenUsed/>
     <w:qFormat/>
-    <w:rsid w:val="00775D78"/>
+    <w:rsid w:val="00E66C15"/>
     <w:pPr>
       <w:ind w:left="0" w:right="0"/>
       <w:jc w:val="center"/>
     </w:pPr>
     <w:rPr>
-      <w:b/>
       <w:bCs/>
-      <w:color w:val="4F81BD" w:themeColor="accent1"/>
+      <w:i/>
       <w:sz w:val="18"/>
       <w:szCs w:val="18"/>
     </w:rPr>
@@ -7866,38 +8615,6 @@
         </w:p>
       </w:docPartBody>
     </w:docPart>
-    <w:docPart>
-      <w:docPartPr>
-        <w:name w:val="C61B35076AE3495FA0D1A78D344302DE"/>
-        <w:category>
-          <w:name w:val="Général"/>
-          <w:gallery w:val="placeholder"/>
-        </w:category>
-        <w:types>
-          <w:type w:val="bbPlcHdr"/>
-        </w:types>
-        <w:behaviors>
-          <w:behavior w:val="content"/>
-        </w:behaviors>
-        <w:guid w:val="{48203538-7706-48F2-8B24-86DF3F4F330E}"/>
-      </w:docPartPr>
-      <w:docPartBody>
-        <w:p>
-          <w:pPr>
-            <w:pStyle w:val="C61B35076AE3495FA0D1A78D344302DE"/>
-          </w:pPr>
-          <w:r>
-            <w:rPr>
-              <w:rFonts w:asciiTheme="majorHAnsi" w:eastAsiaTheme="majorEastAsia" w:hAnsiTheme="majorHAnsi" w:cstheme="majorBidi"/>
-              <w:sz w:val="36"/>
-              <w:szCs w:val="36"/>
-              <w:lang w:val="fr-FR"/>
-            </w:rPr>
-            <w:t>[Sous-titre du document]</w:t>
-          </w:r>
-        </w:p>
-      </w:docPartBody>
-    </w:docPart>
   </w:docParts>
 </w:glossaryDocument>
 </file>
@@ -7958,8 +8675,9 @@
     <w:panose1 w:val="020B0604030504040204"/>
     <w:charset w:val="00"/>
     <w:family w:val="swiss"/>
+    <w:notTrueType/>
     <w:pitch w:val="variable"/>
-    <w:sig w:usb0="E1002EFF" w:usb1="C000605B" w:usb2="00000029" w:usb3="00000000" w:csb0="000101FF" w:csb1="00000000"/>
+    <w:sig w:usb0="00000003" w:usb1="00000000" w:usb2="00000000" w:usb3="00000000" w:csb0="00000001" w:csb1="00000000"/>
   </w:font>
   <w:font w:name="Cambria">
     <w:panose1 w:val="02040503050406030204"/>
@@ -7986,6 +8704,7 @@
   </w:compat>
   <w:rsids>
     <w:rsidRoot w:val="00196AD4"/>
+    <w:rsid w:val="00026B73"/>
     <w:rsid w:val="00196AD4"/>
   </w:rsids>
   <m:mathPr>
@@ -8874,7 +9593,7 @@
 </file>
 
 <file path=customXml/itemProps2.xml><?xml version="1.0" encoding="utf-8"?>
-<ds:datastoreItem xmlns:ds="http://schemas.openxmlformats.org/officeDocument/2006/customXml" ds:itemID="{65BABAE2-8E1A-490A-8015-6B1380D4C62B}">
+<ds:datastoreItem xmlns:ds="http://schemas.openxmlformats.org/officeDocument/2006/customXml" ds:itemID="{82727542-870D-4991-BB83-14395773F517}">
   <ds:schemaRefs>
     <ds:schemaRef ds:uri="http://schemas.openxmlformats.org/officeDocument/2006/bibliography"/>
   </ds:schemaRefs>

</xml_diff>